<commit_message>
added the editing of iso form view
</commit_message>
<xml_diff>
--- a/rkive/templates/word_templates/template_application - Copy.docx
+++ b/rkive/templates/word_templates/template_application - Copy.docx
@@ -2501,7 +2501,25 @@
               <w:sz w:val="16"/>
               <w:szCs w:val="16"/>
             </w:rPr>
-            <w:t>01</w:t>
+            <w:t>{{</w:t>
+          </w:r>
+          <w:proofErr w:type="spellStart"/>
+          <w:r>
+            <w:rPr>
+              <w:rFonts w:ascii="Arial" w:eastAsia="Arial" w:hAnsi="Arial" w:cs="Arial"/>
+              <w:sz w:val="16"/>
+              <w:szCs w:val="16"/>
+            </w:rPr>
+            <w:t>revNo</w:t>
+          </w:r>
+          <w:proofErr w:type="spellEnd"/>
+          <w:r>
+            <w:rPr>
+              <w:rFonts w:ascii="Arial" w:eastAsia="Arial" w:hAnsi="Arial" w:cs="Arial"/>
+              <w:sz w:val="16"/>
+              <w:szCs w:val="16"/>
+            </w:rPr>
+            <w:t>}}</w:t>
           </w:r>
         </w:p>
       </w:tc>
@@ -2539,7 +2557,7 @@
               <w:sz w:val="16"/>
               <w:szCs w:val="16"/>
             </w:rPr>
-            <w:t>12.01.21</w:t>
+            <w:t>{{date}}</w:t>
           </w:r>
         </w:p>
       </w:tc>

</xml_diff>